<commit_message>
update for none issue report
</commit_message>
<xml_diff>
--- a/apps/report_zap/template_vas_zh.docx
+++ b/apps/report_zap/template_vas_zh.docx
@@ -1374,19 +1374,42 @@
         <w:t xml:space="preserve"> </w:t>
       </w:r>
       <w:r>
+        <w:t>{{</w:t>
+      </w:r>
+      <w:r>
         <w:rPr>
           <w:rFonts w:hint="eastAsia"/>
         </w:rPr>
-        <w:t>1</w:t>
-      </w:r>
-      <w:r>
         <w:t xml:space="preserve"> </w:t>
       </w:r>
+      <w:proofErr w:type="spellStart"/>
+      <w:r>
+        <w:t>replace_</w:t>
+      </w:r>
       <w:r>
         <w:rPr>
           <w:rFonts w:hint="eastAsia"/>
         </w:rPr>
-        <w:t>網域</w:t>
+        <w:t>t</w:t>
+      </w:r>
+      <w:r>
+        <w:t>arget_count</w:t>
+      </w:r>
+      <w:proofErr w:type="spellEnd"/>
+      <w:r>
+        <w:t>}}</w:t>
+      </w:r>
+      <w:r>
+        <w:t xml:space="preserve"> </w:t>
+      </w:r>
+      <w:r>
+        <w:t>(</w:t>
+      </w:r>
+      <w:r>
+        <w:t>僅</w:t>
+      </w:r>
+      <w:r>
+        <w:t>{{</w:t>
       </w:r>
       <w:r>
         <w:rPr>
@@ -1394,17 +1417,13 @@
         </w:rPr>
         <w:t xml:space="preserve"> </w:t>
       </w:r>
-      <w:r>
-        <w:t>(</w:t>
-      </w:r>
-      <w:r>
-        <w:t>僅</w:t>
-      </w:r>
-      <w:r>
-        <w:rPr>
-          <w:rFonts w:hint="eastAsia"/>
-        </w:rPr>
-        <w:t>1</w:t>
+      <w:proofErr w:type="spellStart"/>
+      <w:r>
+        <w:t>replace_website_count</w:t>
+      </w:r>
+      <w:proofErr w:type="spellEnd"/>
+      <w:r>
+        <w:t>}}</w:t>
       </w:r>
       <w:r>
         <w:t>目標檢測到網站功能</w:t>
@@ -1503,9 +1522,6 @@
         <w:ind w:firstLine="0"/>
         <w:jc w:val="left"/>
         <w:textAlignment w:val="auto"/>
-        <w:rPr>
-          <w:rFonts w:hint="eastAsia"/>
-        </w:rPr>
       </w:pPr>
     </w:p>
     <w:p>
@@ -3995,269 +4011,51 @@
     </w:p>
     <w:p>
       <w:pPr>
-        <w:rPr>
-          <w:rStyle w:val="normaltextrun"/>
+        <w:spacing w:line="360" w:lineRule="auto"/>
+        <w:rPr>
           <w:color w:val="000000" w:themeColor="text1"/>
         </w:rPr>
       </w:pPr>
-      <w:r>
-        <w:rPr>
+      <w:proofErr w:type="gramStart"/>
+      <w:r>
+        <w:rPr>
+          <w:rFonts w:hint="eastAsia"/>
           <w:color w:val="000000" w:themeColor="text1"/>
         </w:rPr>
-        <w:t>依照掃描結果可將問題分為</w:t>
-      </w:r>
+        <w:t>{{</w:t>
+      </w:r>
+      <w:r>
+        <w:t xml:space="preserve"> </w:t>
+      </w:r>
+      <w:proofErr w:type="spellStart"/>
       <w:r>
         <w:rPr>
           <w:color w:val="000000" w:themeColor="text1"/>
         </w:rPr>
-        <w:t>2</w:t>
-      </w:r>
+        <w:t>replace</w:t>
+      </w:r>
+      <w:proofErr w:type="gramEnd"/>
       <w:r>
         <w:rPr>
           <w:color w:val="000000" w:themeColor="text1"/>
         </w:rPr>
-        <w:t>大類，再針對各類別進行更詳細的說明與建議</w:t>
-      </w:r>
-      <w:r>
-        <w:rPr>
-          <w:rStyle w:val="normaltextrun"/>
+        <w:t>_summary</w:t>
+      </w:r>
+      <w:proofErr w:type="spellEnd"/>
+      <w:r>
+        <w:rPr>
+          <w:rFonts w:hint="eastAsia"/>
           <w:color w:val="000000" w:themeColor="text1"/>
         </w:rPr>
-        <w:t>。</w:t>
-      </w:r>
-    </w:p>
-    <w:p>
-      <w:pPr>
-        <w:rPr>
-          <w:color w:val="000000" w:themeColor="text1"/>
-        </w:rPr>
-      </w:pPr>
-    </w:p>
-    <w:p>
-      <w:pPr>
-        <w:spacing w:line="360" w:lineRule="auto"/>
-        <w:rPr>
-          <w:b/>
-          <w:bCs/>
-          <w:color w:val="4D5156"/>
-          <w:sz w:val="21"/>
-          <w:szCs w:val="21"/>
-          <w:shd w:val="clear" w:color="auto" w:fill="FFFFFF"/>
-        </w:rPr>
-      </w:pPr>
-      <w:r>
-        <w:rPr>
-          <w:rFonts w:hint="eastAsia"/>
-          <w:b/>
-          <w:bCs/>
-          <w:color w:val="000000" w:themeColor="text1"/>
-        </w:rPr>
-        <w:t>1</w:t>
-      </w:r>
-      <w:r>
-        <w:rPr>
-          <w:b/>
-          <w:bCs/>
-          <w:color w:val="000000" w:themeColor="text1"/>
-        </w:rPr>
-        <w:t xml:space="preserve">. </w:t>
-      </w:r>
-      <w:r>
-        <w:rPr>
-          <w:b/>
-          <w:bCs/>
-          <w:color w:val="000000" w:themeColor="text1"/>
-        </w:rPr>
-        <w:t>不安全的設計</w:t>
-      </w:r>
-      <w:r>
-        <w:rPr>
-          <w:b/>
-          <w:bCs/>
-          <w:color w:val="4D5156"/>
-          <w:sz w:val="21"/>
-          <w:szCs w:val="21"/>
-          <w:shd w:val="clear" w:color="auto" w:fill="FFFFFF"/>
-        </w:rPr>
-        <w:t>：</w:t>
-      </w:r>
-    </w:p>
-    <w:p>
-      <w:pPr>
-        <w:pStyle w:val="afff6"/>
-        <w:numPr>
-          <w:ilvl w:val="0"/>
-          <w:numId w:val="27"/>
-        </w:numPr>
-        <w:spacing w:line="360" w:lineRule="auto"/>
-        <w:ind w:leftChars="0"/>
-        <w:jc w:val="left"/>
-      </w:pPr>
-      <w:r>
-        <w:t>建立與使用安全開發生命週期並且協同應用程式安全的專業人士來評估與設計安全與隱私相關的</w:t>
-      </w:r>
-      <w:r>
-        <w:tab/>
-      </w:r>
-      <w:r>
-        <w:t>控制措施。</w:t>
-      </w:r>
-    </w:p>
-    <w:p>
-      <w:pPr>
-        <w:pStyle w:val="afff6"/>
-        <w:numPr>
-          <w:ilvl w:val="0"/>
-          <w:numId w:val="27"/>
-        </w:numPr>
-        <w:spacing w:line="360" w:lineRule="auto"/>
-        <w:ind w:leftChars="0"/>
-        <w:jc w:val="left"/>
-      </w:pPr>
-      <w:r>
-        <w:t>建立與使用安全設計模式的</w:t>
-      </w:r>
-      <w:proofErr w:type="gramStart"/>
-      <w:r>
-        <w:t>函式庫或是</w:t>
-      </w:r>
-      <w:proofErr w:type="gramEnd"/>
-      <w:r>
-        <w:t>已完成可使用的元件。</w:t>
-      </w:r>
-    </w:p>
-    <w:p>
-      <w:pPr>
-        <w:pStyle w:val="afff6"/>
-        <w:numPr>
-          <w:ilvl w:val="0"/>
-          <w:numId w:val="27"/>
-        </w:numPr>
-        <w:spacing w:line="360" w:lineRule="auto"/>
-        <w:ind w:leftChars="0"/>
-        <w:jc w:val="left"/>
-      </w:pPr>
-      <w:r>
-        <w:t>使用威脅建模在關鍵的認證、存取控制、商業邏輯與關鍵缺陷上。</w:t>
-      </w:r>
-    </w:p>
-    <w:p>
-      <w:pPr>
-        <w:pStyle w:val="afff6"/>
-        <w:numPr>
-          <w:ilvl w:val="0"/>
-          <w:numId w:val="27"/>
-        </w:numPr>
-        <w:spacing w:line="360" w:lineRule="auto"/>
-        <w:ind w:leftChars="0"/>
-        <w:jc w:val="left"/>
-      </w:pPr>
-      <w:r>
-        <w:t>撰寫單元測試與整合測試來驗證所有的關鍵流程對威脅</w:t>
-      </w:r>
-      <w:proofErr w:type="gramStart"/>
-      <w:r>
-        <w:t>建模都有</w:t>
-      </w:r>
-      <w:proofErr w:type="gramEnd"/>
-      <w:r>
-        <w:t>抵抗。</w:t>
-      </w:r>
-    </w:p>
-    <w:p>
-      <w:pPr>
-        <w:widowControl/>
-        <w:adjustRightInd/>
-        <w:ind w:firstLine="0"/>
-        <w:jc w:val="left"/>
-        <w:textAlignment w:val="auto"/>
-      </w:pPr>
-      <w:r>
-        <w:br w:type="page"/>
-      </w:r>
-    </w:p>
-    <w:p>
-      <w:pPr>
-        <w:pStyle w:val="afff6"/>
-        <w:spacing w:line="360" w:lineRule="auto"/>
-        <w:ind w:leftChars="0" w:left="962" w:firstLine="0"/>
-        <w:jc w:val="left"/>
-        <w:rPr>
-          <w:b/>
-          <w:bCs/>
-          <w:color w:val="000000" w:themeColor="text1"/>
-        </w:rPr>
-      </w:pPr>
+        <w:t>}}</w:t>
+      </w:r>
     </w:p>
     <w:p>
       <w:pPr>
         <w:spacing w:line="360" w:lineRule="auto"/>
         <w:ind w:firstLine="0"/>
         <w:jc w:val="left"/>
-        <w:rPr>
-          <w:b/>
-          <w:bCs/>
-          <w:color w:val="000000" w:themeColor="text1"/>
-        </w:rPr>
-      </w:pPr>
-      <w:r>
-        <w:rPr>
-          <w:b/>
-          <w:bCs/>
-          <w:color w:val="000000" w:themeColor="text1"/>
-        </w:rPr>
-        <w:tab/>
-        <w:t xml:space="preserve">2. </w:t>
-      </w:r>
-      <w:r>
-        <w:rPr>
-          <w:b/>
-          <w:bCs/>
-          <w:color w:val="000000" w:themeColor="text1"/>
-        </w:rPr>
-        <w:t>未進行最佳化安全設定</w:t>
-      </w:r>
-      <w:r>
-        <w:rPr>
-          <w:b/>
-          <w:bCs/>
-          <w:color w:val="4D5156"/>
-          <w:sz w:val="21"/>
-          <w:szCs w:val="21"/>
-          <w:shd w:val="clear" w:color="auto" w:fill="FFFFFF"/>
-        </w:rPr>
-        <w:t>：</w:t>
-      </w:r>
-    </w:p>
-    <w:p>
-      <w:pPr>
-        <w:pStyle w:val="afff6"/>
-        <w:numPr>
-          <w:ilvl w:val="0"/>
-          <w:numId w:val="28"/>
-        </w:numPr>
-        <w:spacing w:line="360" w:lineRule="auto"/>
-        <w:ind w:leftChars="0"/>
-        <w:jc w:val="left"/>
-      </w:pPr>
-      <w:r>
-        <w:t>一個可重複的安全強化流程，必需可達到快速且簡單的佈署，而且能在分隔且封鎖的環境下執行。開發，品質管理，以及實際營運的環境，都須有一致相同的設定，並且使用不同的認證資訊。這種步驟需要盡可能的自動化，降低需要建立安全環境時，所需要的投入。</w:t>
-      </w:r>
-    </w:p>
-    <w:p>
-      <w:pPr>
-        <w:pStyle w:val="afff6"/>
-        <w:numPr>
-          <w:ilvl w:val="0"/>
-          <w:numId w:val="28"/>
-        </w:numPr>
-        <w:spacing w:line="360" w:lineRule="auto"/>
-        <w:ind w:leftChars="0"/>
-        <w:jc w:val="left"/>
-      </w:pPr>
-      <w:r>
-        <w:t>一個最精簡的平台，上面不會搭配任何不需要的功能，套件，檔案，以及範本。移除或不安裝任何不須使用的功能或框架。</w:t>
-      </w:r>
+      </w:pPr>
     </w:p>
     <w:p>
       <w:pPr>
@@ -4882,7 +4680,7 @@
         <w:ind w:left="480" w:hanging="480"/>
       </w:pPr>
       <w:rPr>
-        <w:rFonts w:ascii="Times New Roman" w:eastAsia="DFKai-SB" w:hAnsi="Times New Roman" w:cs="Times New Roman" w:hint="default"/>
+        <w:rFonts w:ascii="Times New Roman" w:eastAsia="標楷體" w:hAnsi="Times New Roman" w:cs="Times New Roman" w:hint="default"/>
         <w:color w:val="auto"/>
         <w:sz w:val="24"/>
       </w:rPr>
@@ -5231,7 +5029,7 @@
         <w:ind w:left="480" w:hanging="480"/>
       </w:pPr>
       <w:rPr>
-        <w:rFonts w:ascii="Times New Roman" w:eastAsia="DFKai-SB" w:hAnsi="Times New Roman" w:cs="Times New Roman" w:hint="default"/>
+        <w:rFonts w:ascii="Times New Roman" w:eastAsia="標楷體" w:hAnsi="Times New Roman" w:cs="Times New Roman" w:hint="default"/>
         <w:color w:val="auto"/>
         <w:sz w:val="24"/>
       </w:rPr>
@@ -5440,7 +5238,7 @@
         <w:ind w:left="805" w:hanging="482"/>
       </w:pPr>
       <w:rPr>
-        <w:rFonts w:ascii="Wingdings" w:eastAsia="DFKai-SB" w:hAnsi="Wingdings" w:cs="Wingdings" w:hint="default"/>
+        <w:rFonts w:ascii="Wingdings" w:eastAsia="標楷體" w:hAnsi="Wingdings" w:cs="Wingdings" w:hint="default"/>
         <w:sz w:val="28"/>
       </w:rPr>
     </w:lvl>
@@ -5579,7 +5377,7 @@
         <w:ind w:left="2261" w:hanging="480"/>
       </w:pPr>
       <w:rPr>
-        <w:rFonts w:ascii="Times New Roman" w:eastAsia="DFKai-SB" w:hAnsi="Times New Roman" w:hint="default"/>
+        <w:rFonts w:ascii="Times New Roman" w:eastAsia="標楷體" w:hAnsi="Times New Roman" w:hint="default"/>
         <w:sz w:val="28"/>
       </w:rPr>
     </w:lvl>
@@ -6277,7 +6075,7 @@
         <w:ind w:left="0" w:firstLine="0"/>
       </w:pPr>
       <w:rPr>
-        <w:rFonts w:ascii="Times New Roman" w:eastAsia="DFKai-SB" w:hAnsi="Times New Roman" w:hint="default"/>
+        <w:rFonts w:ascii="Times New Roman" w:eastAsia="標楷體" w:hAnsi="Times New Roman" w:hint="default"/>
         <w:b/>
         <w:i w:val="0"/>
         <w:sz w:val="32"/>
@@ -6350,7 +6148,7 @@
         <w:ind w:left="1021" w:hanging="1021"/>
       </w:pPr>
       <w:rPr>
-        <w:rFonts w:ascii="Times New Roman" w:eastAsia="DFKai-SB" w:hAnsi="Times New Roman" w:hint="default"/>
+        <w:rFonts w:ascii="Times New Roman" w:eastAsia="標楷體" w:hAnsi="Times New Roman" w:hint="default"/>
         <w:b w:val="0"/>
         <w:i w:val="0"/>
         <w:sz w:val="24"/>
@@ -6369,7 +6167,7 @@
         <w:ind w:left="1191" w:hanging="1191"/>
       </w:pPr>
       <w:rPr>
-        <w:rFonts w:ascii="Times New Roman" w:eastAsia="DFKai-SB" w:hAnsi="Times New Roman" w:hint="default"/>
+        <w:rFonts w:ascii="Times New Roman" w:eastAsia="標楷體" w:hAnsi="Times New Roman" w:hint="default"/>
         <w:b w:val="0"/>
         <w:i w:val="0"/>
         <w:caps w:val="0"/>
@@ -6466,7 +6264,7 @@
         <w:ind w:left="2748" w:hanging="480"/>
       </w:pPr>
       <w:rPr>
-        <w:rFonts w:ascii="Times New Roman" w:eastAsia="DFKai-SB" w:hAnsi="Times New Roman" w:cs="Times New Roman" w:hint="default"/>
+        <w:rFonts w:ascii="Times New Roman" w:eastAsia="標楷體" w:hAnsi="Times New Roman" w:cs="Times New Roman" w:hint="default"/>
         <w:color w:val="auto"/>
         <w:sz w:val="24"/>
       </w:rPr>
@@ -6669,7 +6467,7 @@
         <w:ind w:left="2607" w:hanging="480"/>
       </w:pPr>
       <w:rPr>
-        <w:rFonts w:ascii="Times New Roman" w:eastAsia="DFKai-SB" w:hAnsi="Times New Roman" w:hint="default"/>
+        <w:rFonts w:ascii="Times New Roman" w:eastAsia="標楷體" w:hAnsi="Times New Roman" w:hint="default"/>
         <w:sz w:val="28"/>
       </w:rPr>
     </w:lvl>
@@ -6967,7 +6765,7 @@
         <w:ind w:left="997" w:hanging="437"/>
       </w:pPr>
       <w:rPr>
-        <w:rFonts w:ascii="Times New Roman" w:eastAsia="DFKai-SB" w:hAnsi="Times New Roman" w:hint="default"/>
+        <w:rFonts w:ascii="Times New Roman" w:eastAsia="標楷體" w:hAnsi="Times New Roman" w:hint="default"/>
         <w:b w:val="0"/>
         <w:i w:val="0"/>
         <w:sz w:val="28"/>
@@ -7431,7 +7229,7 @@
         </w:tabs>
       </w:pPr>
       <w:rPr>
-        <w:rFonts w:ascii="Times New Roman" w:eastAsia="DFKai-SB" w:hAnsi="Times New Roman" w:hint="default"/>
+        <w:rFonts w:ascii="Times New Roman" w:eastAsia="標楷體" w:hAnsi="Times New Roman" w:hint="default"/>
         <w:b w:val="0"/>
         <w:bCs w:val="0"/>
         <w:i w:val="0"/>
@@ -7551,7 +7349,7 @@
         <w:ind w:left="480" w:hanging="480"/>
       </w:pPr>
       <w:rPr>
-        <w:rFonts w:ascii="Times New Roman" w:eastAsia="DFKai-SB" w:hAnsi="Times New Roman" w:cs="Times New Roman" w:hint="default"/>
+        <w:rFonts w:ascii="Times New Roman" w:eastAsia="標楷體" w:hAnsi="Times New Roman" w:cs="Times New Roman" w:hint="default"/>
         <w:color w:val="auto"/>
         <w:sz w:val="24"/>
       </w:rPr>
@@ -7667,7 +7465,7 @@
         <w:ind w:left="2181" w:hanging="480"/>
       </w:pPr>
       <w:rPr>
-        <w:rFonts w:ascii="Times New Roman" w:eastAsia="DFKai-SB" w:hAnsi="Times New Roman" w:cs="Times New Roman" w:hint="default"/>
+        <w:rFonts w:ascii="Times New Roman" w:eastAsia="標楷體" w:hAnsi="Times New Roman" w:cs="Times New Roman" w:hint="default"/>
         <w:color w:val="auto"/>
         <w:sz w:val="24"/>
       </w:rPr>
@@ -7783,7 +7581,7 @@
         <w:ind w:left="360" w:hanging="360"/>
       </w:pPr>
       <w:rPr>
-        <w:rFonts w:hAnsi="DFKai-SB" w:hint="default"/>
+        <w:rFonts w:hAnsi="標楷體" w:hint="default"/>
         <w:i/>
         <w:sz w:val="24"/>
         <w:szCs w:val="24"/>
@@ -7876,7 +7674,7 @@
         <w:ind w:left="210" w:hanging="210"/>
       </w:pPr>
       <w:rPr>
-        <w:rFonts w:ascii="Times New Roman" w:eastAsia="DFKai-SB" w:hAnsi="Times New Roman" w:hint="default"/>
+        <w:rFonts w:ascii="Times New Roman" w:eastAsia="標楷體" w:hAnsi="Times New Roman" w:hint="default"/>
       </w:rPr>
     </w:lvl>
     <w:lvl w:ilvl="1">
@@ -8022,7 +7820,7 @@
         <w:ind w:left="805" w:hanging="482"/>
       </w:pPr>
       <w:rPr>
-        <w:rFonts w:ascii="Times New Roman" w:eastAsia="DFKai-SB" w:hAnsi="Times New Roman" w:cs="Times New Roman" w:hint="default"/>
+        <w:rFonts w:ascii="Times New Roman" w:eastAsia="標楷體" w:hAnsi="Times New Roman" w:cs="Times New Roman" w:hint="default"/>
         <w:sz w:val="28"/>
         <w:u w:val="none"/>
       </w:rPr>
@@ -8241,7 +8039,7 @@
   <w:docDefaults>
     <w:rPrDefault>
       <w:rPr>
-        <w:rFonts w:ascii="Times New Roman" w:eastAsia="PMingLiU" w:hAnsi="Times New Roman" w:cs="Times New Roman"/>
+        <w:rFonts w:ascii="Times New Roman" w:eastAsia="新細明體" w:hAnsi="Times New Roman" w:cs="Times New Roman"/>
         <w:lang w:val="en-US" w:eastAsia="zh-TW" w:bidi="ar-SA"/>
       </w:rPr>
     </w:rPrDefault>
@@ -8623,7 +8421,7 @@
       <w:textAlignment w:val="baseline"/>
     </w:pPr>
     <w:rPr>
-      <w:rFonts w:eastAsia="DFKai-SB"/>
+      <w:rFonts w:eastAsia="標楷體"/>
       <w:kern w:val="2"/>
       <w:sz w:val="24"/>
     </w:rPr>
@@ -8699,7 +8497,7 @@
       <w:outlineLvl w:val="3"/>
     </w:pPr>
     <w:rPr>
-      <w:rFonts w:hAnsi="DFKai-SB"/>
+      <w:rFonts w:hAnsi="標楷體"/>
       <w:sz w:val="28"/>
       <w:szCs w:val="28"/>
       <w:lang w:val="x-none" w:eastAsia="x-none"/>
@@ -8877,7 +8675,7 @@
       <w:spacing w:line="360" w:lineRule="atLeast"/>
     </w:pPr>
     <w:rPr>
-      <w:rFonts w:eastAsia="MingLiU"/>
+      <w:rFonts w:eastAsia="細明體"/>
       <w:kern w:val="0"/>
       <w:sz w:val="20"/>
       <w:lang w:val="x-none" w:eastAsia="x-none"/>
@@ -8900,7 +8698,7 @@
       <w:spacing w:line="360" w:lineRule="atLeast"/>
     </w:pPr>
     <w:rPr>
-      <w:rFonts w:eastAsia="MingLiU"/>
+      <w:rFonts w:eastAsia="細明體"/>
       <w:kern w:val="0"/>
       <w:sz w:val="20"/>
       <w:lang w:val="x-none" w:eastAsia="x-none"/>
@@ -9035,7 +8833,7 @@
       <w:spacing w:before="120" w:line="300" w:lineRule="auto"/>
     </w:pPr>
     <w:rPr>
-      <w:rFonts w:hAnsi="DFKai-SB"/>
+      <w:rFonts w:hAnsi="標楷體"/>
     </w:rPr>
   </w:style>
   <w:style w:type="paragraph" w:customStyle="1" w:styleId="12">
@@ -9060,7 +8858,7 @@
       <w:ind w:leftChars="100" w:left="720" w:rightChars="100" w:right="240" w:firstLineChars="200" w:firstLine="560"/>
     </w:pPr>
     <w:rPr>
-      <w:rFonts w:hAnsi="DFKai-SB"/>
+      <w:rFonts w:hAnsi="標楷體"/>
       <w:sz w:val="28"/>
       <w:szCs w:val="28"/>
     </w:rPr>
@@ -9090,7 +8888,7 @@
       <w:jc w:val="center"/>
     </w:pPr>
     <w:rPr>
-      <w:rFonts w:hAnsi="DFKai-SB"/>
+      <w:rFonts w:hAnsi="標楷體"/>
       <w:szCs w:val="24"/>
       <w:lang w:val="x-none" w:eastAsia="x-none"/>
     </w:rPr>
@@ -9152,7 +8950,7 @@
       <w:ind w:left="142" w:hanging="142"/>
     </w:pPr>
     <w:rPr>
-      <w:rFonts w:ascii="DFKai-SB" w:hAnsi="DFKai-SB"/>
+      <w:rFonts w:ascii="標楷體" w:hAnsi="標楷體"/>
       <w:b w:val="0"/>
       <w:sz w:val="24"/>
       <w:szCs w:val="24"/>
@@ -9203,7 +9001,7 @@
       <w:textAlignment w:val="auto"/>
     </w:pPr>
     <w:rPr>
-      <w:rFonts w:hAnsi="DFKai-SB"/>
+      <w:rFonts w:hAnsi="標楷體"/>
       <w:bCs/>
       <w:sz w:val="28"/>
     </w:rPr>
@@ -9233,7 +9031,7 @@
       <w:jc w:val="center"/>
     </w:pPr>
     <w:rPr>
-      <w:rFonts w:hAnsi="DFKai-SB"/>
+      <w:rFonts w:hAnsi="標楷體"/>
       <w:b/>
       <w:color w:val="000000"/>
       <w:sz w:val="28"/>
@@ -9302,7 +9100,7 @@
     <w:locked/>
     <w:rsid w:val="007E64D4"/>
     <w:rPr>
-      <w:rFonts w:eastAsia="MingLiU"/>
+      <w:rFonts w:eastAsia="細明體"/>
     </w:rPr>
   </w:style>
   <w:style w:type="paragraph" w:customStyle="1" w:styleId="aff">
@@ -9405,7 +9203,7 @@
     <w:link w:val="H11"/>
     <w:rsid w:val="00501F31"/>
     <w:rPr>
-      <w:rFonts w:eastAsia="DFKai-SB"/>
+      <w:rFonts w:eastAsia="標楷體"/>
       <w:kern w:val="2"/>
       <w:sz w:val="28"/>
       <w:szCs w:val="28"/>
@@ -9439,7 +9237,7 @@
     <w:link w:val="H12"/>
     <w:rsid w:val="00501F31"/>
     <w:rPr>
-      <w:rFonts w:eastAsia="DFKai-SB"/>
+      <w:rFonts w:eastAsia="標楷體"/>
       <w:kern w:val="2"/>
       <w:sz w:val="28"/>
       <w:szCs w:val="28"/>
@@ -9473,7 +9271,7 @@
     <w:link w:val="H21"/>
     <w:rsid w:val="008638EC"/>
     <w:rPr>
-      <w:rFonts w:eastAsia="DFKai-SB"/>
+      <w:rFonts w:eastAsia="標楷體"/>
       <w:kern w:val="2"/>
       <w:sz w:val="28"/>
       <w:szCs w:val="28"/>
@@ -9507,7 +9305,7 @@
     <w:link w:val="H22"/>
     <w:rsid w:val="008638EC"/>
     <w:rPr>
-      <w:rFonts w:eastAsia="DFKai-SB"/>
+      <w:rFonts w:eastAsia="標楷體"/>
       <w:kern w:val="2"/>
       <w:sz w:val="28"/>
       <w:szCs w:val="28"/>
@@ -9541,7 +9339,7 @@
     <w:link w:val="H31"/>
     <w:rsid w:val="008638EC"/>
     <w:rPr>
-      <w:rFonts w:eastAsia="DFKai-SB"/>
+      <w:rFonts w:eastAsia="標楷體"/>
       <w:kern w:val="2"/>
       <w:sz w:val="28"/>
       <w:szCs w:val="28"/>
@@ -9575,7 +9373,7 @@
     <w:link w:val="H32"/>
     <w:rsid w:val="008638EC"/>
     <w:rPr>
-      <w:rFonts w:eastAsia="DFKai-SB"/>
+      <w:rFonts w:eastAsia="標楷體"/>
       <w:kern w:val="2"/>
       <w:sz w:val="28"/>
       <w:szCs w:val="28"/>
@@ -9609,7 +9407,7 @@
     <w:link w:val="H41"/>
     <w:rsid w:val="008638EC"/>
     <w:rPr>
-      <w:rFonts w:eastAsia="DFKai-SB"/>
+      <w:rFonts w:eastAsia="標楷體"/>
       <w:kern w:val="2"/>
       <w:sz w:val="28"/>
       <w:szCs w:val="28"/>
@@ -9643,7 +9441,7 @@
     <w:link w:val="H42"/>
     <w:rsid w:val="008638EC"/>
     <w:rPr>
-      <w:rFonts w:eastAsia="DFKai-SB"/>
+      <w:rFonts w:eastAsia="標楷體"/>
       <w:kern w:val="2"/>
       <w:sz w:val="28"/>
       <w:szCs w:val="28"/>
@@ -9677,7 +9475,7 @@
     <w:link w:val="H51"/>
     <w:rsid w:val="008638EC"/>
     <w:rPr>
-      <w:rFonts w:eastAsia="DFKai-SB"/>
+      <w:rFonts w:eastAsia="標楷體"/>
       <w:kern w:val="2"/>
       <w:sz w:val="28"/>
       <w:szCs w:val="28"/>
@@ -9694,7 +9492,7 @@
       <w:spacing w:before="36"/>
     </w:pPr>
     <w:rPr>
-      <w:rFonts w:hAnsi="DFKai-SB"/>
+      <w:rFonts w:hAnsi="標楷體"/>
       <w:lang w:val="en-US" w:eastAsia="zh-TW"/>
     </w:rPr>
   </w:style>
@@ -9703,7 +9501,7 @@
     <w:link w:val="H52"/>
     <w:rsid w:val="002A1FF4"/>
     <w:rPr>
-      <w:rFonts w:eastAsia="DFKai-SB"/>
+      <w:rFonts w:eastAsia="標楷體"/>
       <w:kern w:val="2"/>
       <w:sz w:val="28"/>
       <w:szCs w:val="28"/>
@@ -9731,7 +9529,7 @@
     <w:link w:val="af6"/>
     <w:rsid w:val="004662BD"/>
     <w:rPr>
-      <w:rFonts w:eastAsia="DFKai-SB" w:hAnsi="DFKai-SB"/>
+      <w:rFonts w:eastAsia="標楷體" w:hAnsi="標楷體"/>
       <w:kern w:val="2"/>
       <w:sz w:val="24"/>
       <w:szCs w:val="24"/>
@@ -9743,7 +9541,7 @@
     <w:link w:val="afb"/>
     <w:rsid w:val="00023DD7"/>
     <w:rPr>
-      <w:rFonts w:eastAsia="DFKai-SB" w:hAnsi="DFKai-SB"/>
+      <w:rFonts w:eastAsia="標楷體" w:hAnsi="標楷體"/>
       <w:kern w:val="2"/>
       <w:sz w:val="24"/>
       <w:szCs w:val="24"/>
@@ -9755,7 +9553,7 @@
     <w:link w:val="aff4"/>
     <w:rsid w:val="006C38DC"/>
     <w:rPr>
-      <w:rFonts w:eastAsia="DFKai-SB" w:hAnsi="DFKai-SB"/>
+      <w:rFonts w:eastAsia="標楷體" w:hAnsi="標楷體"/>
       <w:kern w:val="2"/>
       <w:sz w:val="24"/>
       <w:szCs w:val="24"/>
@@ -9774,7 +9572,7 @@
       <w:jc w:val="right"/>
     </w:pPr>
     <w:rPr>
-      <w:rFonts w:hAnsi="DFKai-SB"/>
+      <w:rFonts w:hAnsi="標楷體"/>
       <w:lang w:val="x-none" w:eastAsia="x-none"/>
     </w:rPr>
   </w:style>
@@ -9783,7 +9581,7 @@
     <w:link w:val="aff6"/>
     <w:rsid w:val="00023DD7"/>
     <w:rPr>
-      <w:rFonts w:eastAsia="DFKai-SB"/>
+      <w:rFonts w:eastAsia="標楷體"/>
       <w:kern w:val="2"/>
       <w:sz w:val="24"/>
     </w:rPr>
@@ -9809,7 +9607,7 @@
     <w:link w:val="aff8"/>
     <w:rsid w:val="00023DD7"/>
     <w:rPr>
-      <w:rFonts w:eastAsia="DFKai-SB" w:hAnsi="DFKai-SB"/>
+      <w:rFonts w:eastAsia="標楷體" w:hAnsi="標楷體"/>
       <w:kern w:val="2"/>
       <w:sz w:val="24"/>
     </w:rPr>
@@ -9834,7 +9632,7 @@
     <w:link w:val="affa"/>
     <w:rsid w:val="00484457"/>
     <w:rPr>
-      <w:rFonts w:eastAsia="DFKai-SB"/>
+      <w:rFonts w:eastAsia="標楷體"/>
       <w:kern w:val="2"/>
       <w:sz w:val="28"/>
       <w:szCs w:val="28"/>
@@ -9909,7 +9707,7 @@
       <w:textAlignment w:val="auto"/>
     </w:pPr>
     <w:rPr>
-      <w:rFonts w:ascii="全真楷書" w:eastAsia="全真楷書" w:hAnsi="DFKai-SB"/>
+      <w:rFonts w:ascii="全真楷書" w:eastAsia="全真楷書" w:hAnsi="標楷體"/>
       <w:color w:val="008000"/>
       <w:sz w:val="28"/>
       <w:szCs w:val="24"/>
@@ -9980,7 +9778,7 @@
       <w:ind w:left="1083" w:hanging="261"/>
     </w:pPr>
     <w:rPr>
-      <w:rFonts w:eastAsia="MingLiU"/>
+      <w:rFonts w:eastAsia="細明體"/>
       <w:kern w:val="0"/>
     </w:rPr>
   </w:style>
@@ -9996,7 +9794,7 @@
       <w:spacing w:before="120" w:after="120" w:line="400" w:lineRule="exact"/>
     </w:pPr>
     <w:rPr>
-      <w:rFonts w:eastAsia="DFKai-SB"/>
+      <w:rFonts w:eastAsia="標楷體"/>
       <w:bCs/>
       <w:sz w:val="28"/>
       <w:szCs w:val="28"/>
@@ -10052,7 +9850,7 @@
     <w:name w:val="內文2 字元"/>
     <w:rsid w:val="00676B0D"/>
     <w:rPr>
-      <w:rFonts w:eastAsia="DFKai-SB"/>
+      <w:rFonts w:eastAsia="標楷體"/>
       <w:bCs/>
       <w:sz w:val="28"/>
       <w:szCs w:val="28"/>
@@ -10155,7 +9953,7 @@
     <w:link w:val="afff2"/>
     <w:rsid w:val="008243CF"/>
     <w:rPr>
-      <w:rFonts w:eastAsia="DFKai-SB"/>
+      <w:rFonts w:eastAsia="標楷體"/>
       <w:kern w:val="2"/>
       <w:sz w:val="24"/>
     </w:rPr>
@@ -10205,7 +10003,7 @@
     <w:link w:val="35"/>
     <w:rsid w:val="00FB3026"/>
     <w:rPr>
-      <w:rFonts w:ascii="Arial" w:eastAsia="DFKai-SB" w:hAnsi="Arial"/>
+      <w:rFonts w:ascii="Arial" w:eastAsia="標楷體" w:hAnsi="Arial"/>
       <w:color w:val="008000"/>
       <w:kern w:val="2"/>
       <w:sz w:val="28"/>
@@ -10254,7 +10052,7 @@
     <w:link w:val="a7"/>
     <w:rsid w:val="003467D1"/>
     <w:rPr>
-      <w:rFonts w:eastAsia="DFKai-SB"/>
+      <w:rFonts w:eastAsia="標楷體"/>
       <w:b/>
       <w:sz w:val="28"/>
       <w:szCs w:val="28"/>
@@ -10266,7 +10064,7 @@
     <w:link w:val="PEP"/>
     <w:rsid w:val="00404CCF"/>
     <w:rPr>
-      <w:rFonts w:eastAsia="DFKai-SB"/>
+      <w:rFonts w:eastAsia="標楷體"/>
       <w:kern w:val="2"/>
       <w:sz w:val="28"/>
       <w:szCs w:val="24"/>
@@ -10294,7 +10092,7 @@
     <w:link w:val="17"/>
     <w:rsid w:val="00404CCF"/>
     <w:rPr>
-      <w:rFonts w:eastAsia="DFKai-SB"/>
+      <w:rFonts w:eastAsia="標楷體"/>
       <w:kern w:val="2"/>
       <w:sz w:val="28"/>
       <w:szCs w:val="24"/>
@@ -10316,7 +10114,7 @@
     <w:link w:val="afff8"/>
     <w:rsid w:val="00D75D4B"/>
     <w:rPr>
-      <w:rFonts w:ascii="PMingLiU"/>
+      <w:rFonts w:ascii="新細明體"/>
       <w:sz w:val="18"/>
       <w:szCs w:val="18"/>
       <w:lang w:val="x-none" w:eastAsia="x-none"/>
@@ -10327,7 +10125,7 @@
     <w:link w:val="afff7"/>
     <w:rsid w:val="00D75D4B"/>
     <w:rPr>
-      <w:rFonts w:ascii="PMingLiU"/>
+      <w:rFonts w:ascii="新細明體"/>
       <w:kern w:val="2"/>
       <w:sz w:val="18"/>
       <w:szCs w:val="18"/>
@@ -10405,7 +10203,7 @@
     <w:link w:val="25"/>
     <w:rsid w:val="001C6AF0"/>
     <w:rPr>
-      <w:rFonts w:eastAsia="DFKai-SB"/>
+      <w:rFonts w:eastAsia="標楷體"/>
       <w:bCs/>
       <w:kern w:val="2"/>
       <w:sz w:val="28"/>
@@ -10473,7 +10271,7 @@
       <w:spacing w:line="500" w:lineRule="exact"/>
     </w:pPr>
     <w:rPr>
-      <w:rFonts w:eastAsia="DFKai-SB"/>
+      <w:rFonts w:eastAsia="標楷體"/>
       <w:sz w:val="28"/>
     </w:rPr>
     <w:tblPr>
@@ -10512,7 +10310,7 @@
     <w:link w:val="1alt1"/>
     <w:rsid w:val="00043E52"/>
     <w:rPr>
-      <w:rFonts w:eastAsia="DFKai-SB"/>
+      <w:rFonts w:eastAsia="標楷體"/>
       <w:kern w:val="2"/>
       <w:sz w:val="28"/>
       <w:szCs w:val="28"/>
@@ -10577,7 +10375,7 @@
     <w:link w:val="afff"/>
     <w:rsid w:val="00B61121"/>
     <w:rPr>
-      <w:rFonts w:eastAsia="DFKai-SB"/>
+      <w:rFonts w:eastAsia="標楷體"/>
       <w:kern w:val="2"/>
       <w:sz w:val="24"/>
       <w:szCs w:val="24"/>
@@ -10589,7 +10387,7 @@
     <w:link w:val="10"/>
     <w:rsid w:val="00323FAA"/>
     <w:rPr>
-      <w:rFonts w:eastAsia="DFKai-SB"/>
+      <w:rFonts w:eastAsia="標楷體"/>
       <w:b/>
       <w:kern w:val="2"/>
       <w:sz w:val="28"/>
@@ -10602,7 +10400,7 @@
     <w:link w:val="4"/>
     <w:rsid w:val="00323FAA"/>
     <w:rPr>
-      <w:rFonts w:eastAsia="DFKai-SB" w:hAnsi="DFKai-SB"/>
+      <w:rFonts w:eastAsia="標楷體" w:hAnsi="標楷體"/>
       <w:kern w:val="2"/>
       <w:sz w:val="28"/>
       <w:szCs w:val="28"/>
@@ -10614,7 +10412,7 @@
     <w:link w:val="5"/>
     <w:rsid w:val="00323FAA"/>
     <w:rPr>
-      <w:rFonts w:eastAsia="DFKai-SB"/>
+      <w:rFonts w:eastAsia="標楷體"/>
       <w:bCs/>
       <w:kern w:val="2"/>
       <w:sz w:val="28"/>
@@ -10797,7 +10595,7 @@
     <w:link w:val="afffe"/>
     <w:rsid w:val="00323FAA"/>
     <w:rPr>
-      <w:rFonts w:eastAsia="DFKai-SB"/>
+      <w:rFonts w:eastAsia="標楷體"/>
       <w:bCs/>
       <w:kern w:val="2"/>
       <w:sz w:val="28"/>
@@ -10827,7 +10625,7 @@
     <w:link w:val="affff0"/>
     <w:rsid w:val="00323FAA"/>
     <w:rPr>
-      <w:rFonts w:eastAsia="DFKai-SB"/>
+      <w:rFonts w:eastAsia="標楷體"/>
       <w:bCs/>
       <w:kern w:val="2"/>
       <w:sz w:val="28"/>
@@ -10839,7 +10637,7 @@
     <w:link w:val="A60"/>
     <w:rsid w:val="00323FAA"/>
     <w:rPr>
-      <w:rFonts w:eastAsia="DFKai-SB"/>
+      <w:rFonts w:eastAsia="標楷體"/>
       <w:bCs/>
       <w:kern w:val="2"/>
       <w:sz w:val="28"/>
@@ -10852,7 +10650,7 @@
     <w:uiPriority w:val="99"/>
     <w:rsid w:val="00323FAA"/>
     <w:rPr>
-      <w:rFonts w:eastAsia="MingLiU"/>
+      <w:rFonts w:eastAsia="細明體"/>
     </w:rPr>
   </w:style>
   <w:style w:type="paragraph" w:customStyle="1" w:styleId="20">
@@ -10931,7 +10729,7 @@
     <w:link w:val="affff3"/>
     <w:rsid w:val="00323FAA"/>
     <w:rPr>
-      <w:rFonts w:eastAsia="DFKai-SB"/>
+      <w:rFonts w:eastAsia="標楷體"/>
       <w:kern w:val="2"/>
       <w:sz w:val="28"/>
       <w:szCs w:val="28"/>
@@ -10953,7 +10751,7 @@
     <w:link w:val="affff5"/>
     <w:rsid w:val="00323FAA"/>
     <w:rPr>
-      <w:rFonts w:eastAsia="DFKai-SB"/>
+      <w:rFonts w:eastAsia="標楷體"/>
       <w:b/>
       <w:bCs/>
       <w:kern w:val="2"/>
@@ -11016,7 +10814,7 @@
       <w:textAlignment w:val="auto"/>
     </w:pPr>
     <w:rPr>
-      <w:rFonts w:ascii="Calibri" w:eastAsia="PMingLiU" w:hAnsi="Calibri"/>
+      <w:rFonts w:ascii="Calibri" w:eastAsia="新細明體" w:hAnsi="Calibri"/>
       <w:szCs w:val="22"/>
     </w:rPr>
   </w:style>
@@ -11034,7 +10832,7 @@
       <w:textAlignment w:val="auto"/>
     </w:pPr>
     <w:rPr>
-      <w:rFonts w:ascii="Calibri" w:eastAsia="PMingLiU" w:hAnsi="Calibri"/>
+      <w:rFonts w:ascii="Calibri" w:eastAsia="新細明體" w:hAnsi="Calibri"/>
       <w:szCs w:val="22"/>
     </w:rPr>
   </w:style>
@@ -11052,7 +10850,7 @@
       <w:textAlignment w:val="auto"/>
     </w:pPr>
     <w:rPr>
-      <w:rFonts w:ascii="Calibri" w:eastAsia="PMingLiU" w:hAnsi="Calibri"/>
+      <w:rFonts w:ascii="Calibri" w:eastAsia="新細明體" w:hAnsi="Calibri"/>
       <w:szCs w:val="22"/>
     </w:rPr>
   </w:style>
@@ -11070,7 +10868,7 @@
       <w:textAlignment w:val="auto"/>
     </w:pPr>
     <w:rPr>
-      <w:rFonts w:ascii="Calibri" w:eastAsia="PMingLiU" w:hAnsi="Calibri"/>
+      <w:rFonts w:ascii="Calibri" w:eastAsia="新細明體" w:hAnsi="Calibri"/>
       <w:szCs w:val="22"/>
     </w:rPr>
   </w:style>
@@ -11089,7 +10887,7 @@
       <w:outlineLvl w:val="9"/>
     </w:pPr>
     <w:rPr>
-      <w:rFonts w:ascii="Cambria" w:eastAsia="PMingLiU" w:hAnsi="Cambria"/>
+      <w:rFonts w:ascii="Cambria" w:eastAsia="新細明體" w:hAnsi="Cambria"/>
       <w:bCs/>
       <w:color w:val="365F91"/>
       <w:kern w:val="0"/>
@@ -11180,7 +10978,7 @@
     <w:link w:val="21"/>
     <w:rsid w:val="00FC577C"/>
     <w:rPr>
-      <w:rFonts w:eastAsia="DFKai-SB"/>
+      <w:rFonts w:eastAsia="標楷體"/>
       <w:b/>
       <w:bCs/>
       <w:kern w:val="2"/>
@@ -11193,7 +10991,7 @@
     <w:link w:val="H20"/>
     <w:rsid w:val="00D51708"/>
     <w:rPr>
-      <w:rFonts w:eastAsia="DFKai-SB"/>
+      <w:rFonts w:eastAsia="標楷體"/>
       <w:b/>
       <w:bCs/>
       <w:kern w:val="2"/>
@@ -11206,7 +11004,7 @@
     <w:link w:val="H3small"/>
     <w:rsid w:val="00FC577C"/>
     <w:rPr>
-      <w:rFonts w:eastAsia="DFKai-SB"/>
+      <w:rFonts w:eastAsia="標楷體"/>
       <w:b/>
       <w:bCs/>
       <w:kern w:val="2"/>
@@ -11225,7 +11023,7 @@
       <w:textAlignment w:val="baseline"/>
     </w:pPr>
     <w:rPr>
-      <w:rFonts w:eastAsia="DFKai-SB"/>
+      <w:rFonts w:eastAsia="標楷體"/>
       <w:kern w:val="2"/>
       <w:sz w:val="24"/>
     </w:rPr>
@@ -11261,7 +11059,7 @@
     <w:link w:val="affffa"/>
     <w:rsid w:val="00E71900"/>
     <w:rPr>
-      <w:rFonts w:eastAsia="DFKai-SB"/>
+      <w:rFonts w:eastAsia="標楷體"/>
       <w:b/>
       <w:kern w:val="2"/>
       <w:sz w:val="28"/>
@@ -11283,7 +11081,7 @@
     <w:link w:val="affffc"/>
     <w:rsid w:val="006F0CD5"/>
     <w:rPr>
-      <w:rFonts w:eastAsia="DFKai-SB"/>
+      <w:rFonts w:eastAsia="標楷體"/>
       <w:kern w:val="2"/>
       <w:sz w:val="24"/>
     </w:rPr>
@@ -11308,7 +11106,7 @@
     <w:link w:val="affffe"/>
     <w:rsid w:val="006F0CD5"/>
     <w:rPr>
-      <w:rFonts w:eastAsia="DFKai-SB"/>
+      <w:rFonts w:eastAsia="標楷體"/>
       <w:kern w:val="2"/>
       <w:sz w:val="24"/>
     </w:rPr>
@@ -11333,7 +11131,7 @@
     <w:link w:val="a0"/>
     <w:rsid w:val="006F0CD5"/>
     <w:rPr>
-      <w:rFonts w:eastAsia="DFKai-SB"/>
+      <w:rFonts w:eastAsia="標楷體"/>
       <w:kern w:val="2"/>
       <w:sz w:val="24"/>
     </w:rPr>
@@ -11344,7 +11142,7 @@
     <w:uiPriority w:val="39"/>
     <w:rsid w:val="0021220C"/>
     <w:rPr>
-      <w:rFonts w:eastAsia="DFKai-SB"/>
+      <w:rFonts w:eastAsia="標楷體"/>
       <w:kern w:val="2"/>
       <w:sz w:val="28"/>
     </w:rPr>
@@ -11354,7 +11152,7 @@
     <w:link w:val="afffff1"/>
     <w:rsid w:val="0021220C"/>
     <w:rPr>
-      <w:rFonts w:eastAsia="DFKai-SB"/>
+      <w:rFonts w:eastAsia="標楷體"/>
       <w:noProof/>
       <w:kern w:val="2"/>
       <w:sz w:val="28"/>
@@ -11394,7 +11192,7 @@
       <w:textAlignment w:val="auto"/>
     </w:pPr>
     <w:rPr>
-      <w:rFonts w:ascii="PMingLiU" w:eastAsia="PMingLiU" w:hAnsi="PMingLiU" w:cs="PMingLiU"/>
+      <w:rFonts w:ascii="新細明體" w:eastAsia="新細明體" w:hAnsi="新細明體" w:cs="新細明體"/>
       <w:kern w:val="0"/>
       <w:szCs w:val="24"/>
     </w:rPr>
@@ -11436,7 +11234,7 @@
       <w:textAlignment w:val="auto"/>
     </w:pPr>
     <w:rPr>
-      <w:rFonts w:ascii="PMingLiU" w:eastAsia="PMingLiU" w:hAnsi="PMingLiU" w:cs="PMingLiU"/>
+      <w:rFonts w:ascii="新細明體" w:eastAsia="新細明體" w:hAnsi="新細明體" w:cs="新細明體"/>
       <w:kern w:val="0"/>
       <w:szCs w:val="24"/>
     </w:rPr>

</xml_diff>